<commit_message>
update product added to code + text change
</commit_message>
<xml_diff>
--- a/lab3/Lab3-springboot.docx
+++ b/lab3/Lab3-springboot.docx
@@ -3986,15 +3986,7 @@
         <w:rPr>
           <w:lang w:val="en-GB" w:eastAsia="nl-NL"/>
         </w:rPr>
-        <w:t>add</w:t>
-      </w:r>
-      <w:bookmarkStart w:id="0" w:name="_GoBack"/>
-      <w:bookmarkEnd w:id="0"/>
-      <w:r>
-        <w:rPr>
-          <w:lang w:val="en-GB" w:eastAsia="nl-NL"/>
-        </w:rPr>
-        <w:t>Drink</w:t>
+        <w:t>addDrink</w:t>
       </w:r>
       <w:proofErr w:type="spellEnd"/>
       <w:r>
@@ -5311,27 +5303,25 @@
         </w:rPr>
         <w:t xml:space="preserve">In this response entity, an instance of the class Product is returned. You </w:t>
       </w:r>
-      <w:proofErr w:type="gramStart"/>
-      <w:r>
-        <w:rPr>
-          <w:rFonts w:eastAsia="Times New Roman" w:cs="Segoe UI"/>
-          <w:color w:val="24292E"/>
-          <w:sz w:val="24"/>
-          <w:szCs w:val="24"/>
-          <w:lang w:val="en-GB" w:eastAsia="nl-NL"/>
-        </w:rPr>
-        <w:t>have to</w:t>
-      </w:r>
-      <w:proofErr w:type="gramEnd"/>
-      <w:r>
-        <w:rPr>
-          <w:rFonts w:eastAsia="Times New Roman" w:cs="Segoe UI"/>
-          <w:color w:val="24292E"/>
-          <w:sz w:val="24"/>
-          <w:szCs w:val="24"/>
-          <w:lang w:val="en-GB" w:eastAsia="nl-NL"/>
-        </w:rPr>
-        <w:t xml:space="preserve"> make sure to match this with the generic specified in the </w:t>
+      <w:r>
+        <w:rPr>
+          <w:rFonts w:eastAsia="Times New Roman" w:cs="Segoe UI"/>
+          <w:color w:val="24292E"/>
+          <w:sz w:val="24"/>
+          <w:szCs w:val="24"/>
+          <w:lang w:val="en-GB" w:eastAsia="nl-NL"/>
+        </w:rPr>
+        <w:t xml:space="preserve">do </w:t>
+      </w:r>
+      <w:r>
+        <w:rPr>
+          <w:rFonts w:eastAsia="Times New Roman" w:cs="Segoe UI"/>
+          <w:color w:val="24292E"/>
+          <w:sz w:val="24"/>
+          <w:szCs w:val="24"/>
+          <w:lang w:val="en-GB" w:eastAsia="nl-NL"/>
+        </w:rPr>
+        <w:t xml:space="preserve">have to make sure to match this with the generic specified in the </w:t>
       </w:r>
       <w:proofErr w:type="spellStart"/>
       <w:r>
@@ -5650,6 +5640,10 @@
         <w:pStyle w:val="ListParagraph"/>
         <w:ind w:left="1416"/>
         <w:rPr>
+          <w:rFonts w:eastAsia="Times New Roman" w:cs="Segoe UI"/>
+          <w:color w:val="24292E"/>
+          <w:sz w:val="24"/>
+          <w:szCs w:val="24"/>
           <w:lang w:val="en-GB" w:eastAsia="nl-NL"/>
         </w:rPr>
       </w:pPr>
@@ -5666,7 +5660,8 @@
     </w:p>
     <w:p>
       <w:pPr>
-        <w:ind w:left="360"/>
+        <w:pStyle w:val="ListParagraph"/>
+        <w:ind w:left="1416"/>
         <w:rPr>
           <w:lang w:val="en-GB" w:eastAsia="nl-NL"/>
         </w:rPr>
@@ -5697,71 +5692,6 @@
     <w:p>
       <w:pPr>
         <w:pStyle w:val="ListParagraph"/>
-        <w:numPr>
-          <w:ilvl w:val="1"/>
-          <w:numId w:val="39"/>
-        </w:numPr>
-        <w:rPr>
-          <w:lang w:val="en-GB" w:eastAsia="nl-NL"/>
-        </w:rPr>
-      </w:pPr>
-      <w:r>
-        <w:rPr>
-          <w:rFonts w:eastAsia="Times New Roman" w:cs="Segoe UI"/>
-          <w:color w:val="24292E"/>
-          <w:sz w:val="24"/>
-          <w:szCs w:val="24"/>
-          <w:lang w:val="en-GB" w:eastAsia="nl-NL"/>
-        </w:rPr>
-        <w:t xml:space="preserve">Add a new product with a </w:t>
-      </w:r>
-      <w:proofErr w:type="spellStart"/>
-      <w:r>
-        <w:rPr>
-          <w:rFonts w:eastAsia="Times New Roman" w:cs="Segoe UI"/>
-          <w:color w:val="24292E"/>
-          <w:sz w:val="24"/>
-          <w:szCs w:val="24"/>
-          <w:lang w:val="en-GB" w:eastAsia="nl-NL"/>
-        </w:rPr>
-        <w:t>productId</w:t>
-      </w:r>
-      <w:proofErr w:type="spellEnd"/>
-      <w:r>
-        <w:rPr>
-          <w:rFonts w:eastAsia="Times New Roman" w:cs="Segoe UI"/>
-          <w:color w:val="24292E"/>
-          <w:sz w:val="24"/>
-          <w:szCs w:val="24"/>
-          <w:lang w:val="en-GB" w:eastAsia="nl-NL"/>
-        </w:rPr>
-        <w:t xml:space="preserve"> that does not exist. </w:t>
-      </w:r>
-      <w:r>
-        <w:rPr>
-          <w:rFonts w:eastAsia="Times New Roman" w:cs="Segoe UI"/>
-          <w:color w:val="24292E"/>
-          <w:sz w:val="24"/>
-          <w:szCs w:val="24"/>
-          <w:lang w:val="en-GB" w:eastAsia="nl-NL"/>
-        </w:rPr>
-        <w:t>In the log see if the text “Product added” is printed</w:t>
-      </w:r>
-      <w:r>
-        <w:rPr>
-          <w:rFonts w:eastAsia="Times New Roman" w:cs="Segoe UI"/>
-          <w:color w:val="24292E"/>
-          <w:sz w:val="24"/>
-          <w:szCs w:val="24"/>
-          <w:lang w:val="en-GB" w:eastAsia="nl-NL"/>
-        </w:rPr>
-        <w:t xml:space="preserve"> </w:t>
-      </w:r>
-    </w:p>
-    <w:p>
-      <w:pPr>
-        <w:pStyle w:val="ListParagraph"/>
-        <w:ind w:left="1440"/>
         <w:rPr>
           <w:lang w:val="en-GB" w:eastAsia="nl-NL"/>
         </w:rPr>
@@ -5780,29 +5710,159 @@
       </w:pPr>
       <w:r>
         <w:rPr>
-          <w:lang w:val="en-GB" w:eastAsia="nl-NL"/>
-        </w:rPr>
-        <w:t xml:space="preserve">What is the response code for the </w:t>
+          <w:rFonts w:eastAsia="Times New Roman" w:cs="Segoe UI"/>
+          <w:color w:val="24292E"/>
+          <w:sz w:val="24"/>
+          <w:szCs w:val="24"/>
+          <w:lang w:val="en-GB" w:eastAsia="nl-NL"/>
+        </w:rPr>
+        <w:t xml:space="preserve">Add a new product with a </w:t>
       </w:r>
       <w:proofErr w:type="spellStart"/>
       <w:r>
         <w:rPr>
-          <w:lang w:val="en-GB" w:eastAsia="nl-NL"/>
-        </w:rPr>
-        <w:t>addDrink</w:t>
+          <w:rFonts w:eastAsia="Times New Roman" w:cs="Segoe UI"/>
+          <w:color w:val="24292E"/>
+          <w:sz w:val="24"/>
+          <w:szCs w:val="24"/>
+          <w:lang w:val="en-GB" w:eastAsia="nl-NL"/>
+        </w:rPr>
+        <w:t>productId</w:t>
       </w:r>
       <w:proofErr w:type="spellEnd"/>
       <w:r>
         <w:rPr>
-          <w:lang w:val="en-GB" w:eastAsia="nl-NL"/>
-        </w:rPr>
-        <w:t xml:space="preserve"> method, and which one should you expect?</w:t>
+          <w:rFonts w:eastAsia="Times New Roman" w:cs="Segoe UI"/>
+          <w:color w:val="24292E"/>
+          <w:sz w:val="24"/>
+          <w:szCs w:val="24"/>
+          <w:lang w:val="en-GB" w:eastAsia="nl-NL"/>
+        </w:rPr>
+        <w:t xml:space="preserve"> that does not exist. </w:t>
+      </w:r>
+      <w:r>
+        <w:rPr>
+          <w:rFonts w:eastAsia="Times New Roman" w:cs="Segoe UI"/>
+          <w:color w:val="24292E"/>
+          <w:sz w:val="24"/>
+          <w:szCs w:val="24"/>
+          <w:lang w:val="en-GB" w:eastAsia="nl-NL"/>
+        </w:rPr>
+        <w:t xml:space="preserve">In the log see if the text “Product added” is </w:t>
+      </w:r>
+      <w:proofErr w:type="gramStart"/>
+      <w:r>
+        <w:rPr>
+          <w:rFonts w:eastAsia="Times New Roman" w:cs="Segoe UI"/>
+          <w:color w:val="24292E"/>
+          <w:sz w:val="24"/>
+          <w:szCs w:val="24"/>
+          <w:lang w:val="en-GB" w:eastAsia="nl-NL"/>
+        </w:rPr>
+        <w:t>printed</w:t>
+      </w:r>
+      <w:r>
+        <w:rPr>
+          <w:rFonts w:eastAsia="Times New Roman" w:cs="Segoe UI"/>
+          <w:color w:val="24292E"/>
+          <w:sz w:val="24"/>
+          <w:szCs w:val="24"/>
+          <w:lang w:val="en-GB" w:eastAsia="nl-NL"/>
+        </w:rPr>
+        <w:t xml:space="preserve"> </w:t>
+      </w:r>
+      <w:r>
+        <w:rPr>
+          <w:rFonts w:eastAsia="Times New Roman" w:cs="Segoe UI"/>
+          <w:color w:val="24292E"/>
+          <w:sz w:val="24"/>
+          <w:szCs w:val="24"/>
+          <w:lang w:val="en-GB" w:eastAsia="nl-NL"/>
+        </w:rPr>
+        <w:t>:</w:t>
+      </w:r>
+      <w:proofErr w:type="gramEnd"/>
+      <w:r>
+        <w:rPr>
+          <w:rFonts w:eastAsia="Times New Roman" w:cs="Segoe UI"/>
+          <w:color w:val="24292E"/>
+          <w:sz w:val="24"/>
+          <w:szCs w:val="24"/>
+          <w:lang w:val="en-GB" w:eastAsia="nl-NL"/>
+        </w:rPr>
+        <w:t xml:space="preserve"> use method POST and for the body:</w:t>
       </w:r>
     </w:p>
     <w:p>
       <w:pPr>
         <w:pStyle w:val="ListParagraph"/>
-        <w:ind w:left="1080"/>
+        <w:ind w:left="1440"/>
+        <w:rPr>
+          <w:lang w:val="en-GB" w:eastAsia="nl-NL"/>
+        </w:rPr>
+      </w:pPr>
+    </w:p>
+    <w:p>
+      <w:pPr>
+        <w:pStyle w:val="ListParagraph"/>
+        <w:ind w:left="1440"/>
+        <w:rPr>
+          <w:lang w:val="en-GB" w:eastAsia="nl-NL"/>
+        </w:rPr>
+      </w:pPr>
+      <w:r>
+        <w:rPr>
+          <w:lang w:val="en-GB" w:eastAsia="nl-NL"/>
+        </w:rPr>
+        <w:t>{"</w:t>
+      </w:r>
+      <w:proofErr w:type="spellStart"/>
+      <w:r>
+        <w:rPr>
+          <w:lang w:val="en-GB" w:eastAsia="nl-NL"/>
+        </w:rPr>
+        <w:t>productId</w:t>
+      </w:r>
+      <w:proofErr w:type="spellEnd"/>
+      <w:r>
+        <w:rPr>
+          <w:lang w:val="en-GB" w:eastAsia="nl-NL"/>
+        </w:rPr>
+        <w:t>":"</w:t>
+      </w:r>
+      <w:proofErr w:type="spellStart"/>
+      <w:r>
+        <w:rPr>
+          <w:lang w:val="en-GB" w:eastAsia="nl-NL"/>
+        </w:rPr>
+        <w:t>GLTH","name":"Glen</w:t>
+      </w:r>
+      <w:proofErr w:type="spellEnd"/>
+      <w:r>
+        <w:rPr>
+          <w:lang w:val="en-GB" w:eastAsia="nl-NL"/>
+        </w:rPr>
+        <w:t xml:space="preserve"> </w:t>
+      </w:r>
+      <w:proofErr w:type="spellStart"/>
+      <w:r>
+        <w:rPr>
+          <w:lang w:val="en-GB" w:eastAsia="nl-NL"/>
+        </w:rPr>
+        <w:t>Talloch</w:t>
+      </w:r>
+      <w:proofErr w:type="spellEnd"/>
+      <w:r>
+        <w:rPr>
+          <w:lang w:val="en-GB" w:eastAsia="nl-NL"/>
+        </w:rPr>
+        <w:t xml:space="preserve"> Rare &amp; Olde","type":"Whisky","brand":"Glenfiddich","bottleSize":"100cl","abv":40.0,"price":15.49}</w:t>
+      </w:r>
+    </w:p>
+    <w:p>
+      <w:pPr>
+        <w:pStyle w:val="ListParagraph"/>
+        <w:ind w:left="1440"/>
         <w:rPr>
           <w:lang w:val="en-GB" w:eastAsia="nl-NL"/>
         </w:rPr>
@@ -5823,16 +5883,22 @@
         <w:rPr>
           <w:lang w:val="en-GB" w:eastAsia="nl-NL"/>
         </w:rPr>
-        <w:t xml:space="preserve">Repeat this test, with the same key. Why do you not see the failure </w:t>
-      </w:r>
-      <w:proofErr w:type="gramStart"/>
-      <w:r>
-        <w:rPr>
-          <w:lang w:val="en-GB" w:eastAsia="nl-NL"/>
-        </w:rPr>
-        <w:t>message.</w:t>
-      </w:r>
-      <w:proofErr w:type="gramEnd"/>
+        <w:t xml:space="preserve">What is the response code for the </w:t>
+      </w:r>
+      <w:proofErr w:type="spellStart"/>
+      <w:r>
+        <w:rPr>
+          <w:lang w:val="en-GB" w:eastAsia="nl-NL"/>
+        </w:rPr>
+        <w:t>addDrink</w:t>
+      </w:r>
+      <w:proofErr w:type="spellEnd"/>
+      <w:r>
+        <w:rPr>
+          <w:lang w:val="en-GB" w:eastAsia="nl-NL"/>
+        </w:rPr>
+        <w:t xml:space="preserve"> method, and which one should you expect?</w:t>
+      </w:r>
     </w:p>
     <w:p>
       <w:pPr>
@@ -5846,6 +5912,32 @@
     <w:p>
       <w:pPr>
         <w:pStyle w:val="ListParagraph"/>
+        <w:numPr>
+          <w:ilvl w:val="1"/>
+          <w:numId w:val="39"/>
+        </w:numPr>
+        <w:rPr>
+          <w:lang w:val="en-GB" w:eastAsia="nl-NL"/>
+        </w:rPr>
+      </w:pPr>
+      <w:r>
+        <w:rPr>
+          <w:lang w:val="en-GB" w:eastAsia="nl-NL"/>
+        </w:rPr>
+        <w:t xml:space="preserve">Repeat this test, with the same key. Why do you not see the failure </w:t>
+      </w:r>
+      <w:proofErr w:type="gramStart"/>
+      <w:r>
+        <w:rPr>
+          <w:lang w:val="en-GB" w:eastAsia="nl-NL"/>
+        </w:rPr>
+        <w:t>message.</w:t>
+      </w:r>
+      <w:proofErr w:type="gramEnd"/>
+    </w:p>
+    <w:p>
+      <w:pPr>
+        <w:pStyle w:val="ListParagraph"/>
         <w:ind w:left="1080"/>
         <w:rPr>
           <w:lang w:val="en-GB" w:eastAsia="nl-NL"/>
@@ -5854,12 +5946,87 @@
     </w:p>
     <w:p>
       <w:pPr>
-        <w:rPr>
-          <w:lang w:val="en-GB" w:eastAsia="nl-NL"/>
-        </w:rPr>
-      </w:pPr>
-      <w:r>
-        <w:rPr>
+        <w:pStyle w:val="ListParagraph"/>
+        <w:ind w:left="1080"/>
+        <w:rPr>
+          <w:lang w:val="en-GB" w:eastAsia="nl-NL"/>
+        </w:rPr>
+      </w:pPr>
+    </w:p>
+    <w:p>
+      <w:pPr>
+        <w:rPr>
+          <w:lang w:val="en-GB" w:eastAsia="nl-NL"/>
+        </w:rPr>
+      </w:pPr>
+      <w:r>
+        <w:rPr>
+          <w:lang w:val="en-GB" w:eastAsia="nl-NL"/>
+        </w:rPr>
+        <w:br w:type="page"/>
+      </w:r>
+      <w:r>
+        <w:rPr>
+          <w:noProof/>
+        </w:rPr>
+        <w:lastRenderedPageBreak/>
+        <w:drawing>
+          <wp:inline distT="0" distB="0" distL="0" distR="0" wp14:anchorId="5980072F" wp14:editId="4DCDC5F1">
+            <wp:extent cx="5760720" cy="2972435"/>
+            <wp:effectExtent l="0" t="0" r="0" b="0"/>
+            <wp:docPr id="3" name="Picture 3"/>
+            <wp:cNvGraphicFramePr>
+              <a:graphicFrameLocks xmlns:a="http://schemas.openxmlformats.org/drawingml/2006/main" noChangeAspect="1"/>
+            </wp:cNvGraphicFramePr>
+            <a:graphic xmlns:a="http://schemas.openxmlformats.org/drawingml/2006/main">
+              <a:graphicData uri="http://schemas.openxmlformats.org/drawingml/2006/picture">
+                <pic:pic xmlns:pic="http://schemas.openxmlformats.org/drawingml/2006/picture">
+                  <pic:nvPicPr>
+                    <pic:cNvPr id="1" name=""/>
+                    <pic:cNvPicPr/>
+                  </pic:nvPicPr>
+                  <pic:blipFill>
+                    <a:blip r:embed="rId11"/>
+                    <a:stretch>
+                      <a:fillRect/>
+                    </a:stretch>
+                  </pic:blipFill>
+                  <pic:spPr>
+                    <a:xfrm>
+                      <a:off x="0" y="0"/>
+                      <a:ext cx="5760720" cy="2972435"/>
+                    </a:xfrm>
+                    <a:prstGeom prst="rect">
+                      <a:avLst/>
+                    </a:prstGeom>
+                  </pic:spPr>
+                </pic:pic>
+              </a:graphicData>
+            </a:graphic>
+          </wp:inline>
+        </w:drawing>
+      </w:r>
+    </w:p>
+    <w:p>
+      <w:pPr>
+        <w:rPr>
+          <w:rFonts w:eastAsia="Times New Roman" w:cs="Segoe UI"/>
+          <w:b/>
+          <w:bCs/>
+          <w:color w:val="24292E"/>
+          <w:sz w:val="36"/>
+          <w:szCs w:val="36"/>
+          <w:lang w:val="en-GB" w:eastAsia="nl-NL"/>
+        </w:rPr>
+      </w:pPr>
+      <w:r>
+        <w:rPr>
+          <w:rFonts w:eastAsia="Times New Roman" w:cs="Segoe UI"/>
+          <w:b/>
+          <w:bCs/>
+          <w:color w:val="24292E"/>
+          <w:sz w:val="36"/>
+          <w:szCs w:val="36"/>
           <w:lang w:val="en-GB" w:eastAsia="nl-NL"/>
         </w:rPr>
         <w:br w:type="page"/>
@@ -6273,20 +6440,6 @@
     </w:p>
     <w:p>
       <w:pPr>
-        <w:shd w:val="clear" w:color="auto" w:fill="FFFFFF"/>
-        <w:spacing w:before="100" w:beforeAutospacing="1" w:after="100" w:afterAutospacing="1" w:line="240" w:lineRule="auto"/>
-        <w:ind w:left="1416"/>
-        <w:rPr>
-          <w:rFonts w:eastAsia="Times New Roman" w:cs="Segoe UI"/>
-          <w:color w:val="24292E"/>
-          <w:sz w:val="24"/>
-          <w:szCs w:val="24"/>
-          <w:lang w:val="en-GB" w:eastAsia="nl-NL"/>
-        </w:rPr>
-      </w:pPr>
-    </w:p>
-    <w:p>
-      <w:pPr>
         <w:pStyle w:val="ListParagraph"/>
         <w:numPr>
           <w:ilvl w:val="0"/>
@@ -6341,14 +6494,6 @@
     </w:p>
     <w:p>
       <w:pPr>
-        <w:ind w:left="708"/>
-        <w:rPr>
-          <w:lang w:val="en-GB" w:eastAsia="nl-NL"/>
-        </w:rPr>
-      </w:pPr>
-    </w:p>
-    <w:p>
-      <w:pPr>
         <w:pStyle w:val="ListParagraph"/>
         <w:numPr>
           <w:ilvl w:val="0"/>
@@ -6443,38 +6588,56 @@
     </w:p>
     <w:p>
       <w:pPr>
-        <w:rPr>
-          <w:lang w:val="en-GB" w:eastAsia="nl-NL"/>
-        </w:rPr>
-      </w:pPr>
-    </w:p>
-    <w:p>
-      <w:pPr>
         <w:shd w:val="clear" w:color="auto" w:fill="FFFFFF"/>
         <w:spacing w:before="100" w:beforeAutospacing="1" w:after="100" w:afterAutospacing="1" w:line="240" w:lineRule="auto"/>
-        <w:ind w:left="708"/>
-        <w:rPr>
-          <w:rFonts w:eastAsia="Times New Roman" w:cs="Segoe UI"/>
-          <w:color w:val="24292E"/>
-          <w:sz w:val="24"/>
-          <w:szCs w:val="24"/>
-          <w:lang w:val="en-GB" w:eastAsia="nl-NL"/>
-        </w:rPr>
-      </w:pPr>
-    </w:p>
-    <w:p>
-      <w:pPr>
-        <w:shd w:val="clear" w:color="auto" w:fill="FFFFFF"/>
-        <w:spacing w:before="100" w:beforeAutospacing="1" w:after="100" w:afterAutospacing="1" w:line="240" w:lineRule="auto"/>
-        <w:ind w:left="708"/>
-        <w:rPr>
-          <w:rFonts w:eastAsia="Times New Roman" w:cs="Segoe UI"/>
-          <w:color w:val="24292E"/>
-          <w:sz w:val="24"/>
-          <w:szCs w:val="24"/>
-          <w:lang w:val="en-GB" w:eastAsia="nl-NL"/>
-        </w:rPr>
-      </w:pPr>
+        <w:rPr>
+          <w:rFonts w:eastAsia="Times New Roman" w:cs="Segoe UI"/>
+          <w:color w:val="24292E"/>
+          <w:sz w:val="24"/>
+          <w:szCs w:val="24"/>
+          <w:lang w:val="en-GB" w:eastAsia="nl-NL"/>
+        </w:rPr>
+      </w:pPr>
+      <w:r>
+        <w:rPr>
+          <w:noProof/>
+        </w:rPr>
+        <w:drawing>
+          <wp:inline distT="0" distB="0" distL="0" distR="0" wp14:anchorId="558ABC82" wp14:editId="6F5362C6">
+            <wp:extent cx="5760720" cy="1335405"/>
+            <wp:effectExtent l="0" t="0" r="0" b="0"/>
+            <wp:docPr id="1" name="Picture 1"/>
+            <wp:cNvGraphicFramePr>
+              <a:graphicFrameLocks xmlns:a="http://schemas.openxmlformats.org/drawingml/2006/main" noChangeAspect="1"/>
+            </wp:cNvGraphicFramePr>
+            <a:graphic xmlns:a="http://schemas.openxmlformats.org/drawingml/2006/main">
+              <a:graphicData uri="http://schemas.openxmlformats.org/drawingml/2006/picture">
+                <pic:pic xmlns:pic="http://schemas.openxmlformats.org/drawingml/2006/picture">
+                  <pic:nvPicPr>
+                    <pic:cNvPr id="1" name=""/>
+                    <pic:cNvPicPr/>
+                  </pic:nvPicPr>
+                  <pic:blipFill>
+                    <a:blip r:embed="rId12"/>
+                    <a:stretch>
+                      <a:fillRect/>
+                    </a:stretch>
+                  </pic:blipFill>
+                  <pic:spPr>
+                    <a:xfrm>
+                      <a:off x="0" y="0"/>
+                      <a:ext cx="5760720" cy="1335405"/>
+                    </a:xfrm>
+                    <a:prstGeom prst="rect">
+                      <a:avLst/>
+                    </a:prstGeom>
+                  </pic:spPr>
+                </pic:pic>
+              </a:graphicData>
+            </a:graphic>
+          </wp:inline>
+        </w:drawing>
+      </w:r>
     </w:p>
     <w:p>
       <w:pPr>
@@ -6611,6 +6774,8 @@
         </w:rPr>
         <w:t>Can you implement this yourself?</w:t>
       </w:r>
+      <w:bookmarkStart w:id="0" w:name="_GoBack"/>
+      <w:bookmarkEnd w:id="0"/>
     </w:p>
     <w:p>
       <w:pPr>
@@ -12569,7 +12734,7 @@
     <w:lsdException w:name="Table Web 2" w:semiHidden="1" w:unhideWhenUsed="1"/>
     <w:lsdException w:name="Table Web 3" w:semiHidden="1" w:unhideWhenUsed="1"/>
     <w:lsdException w:name="Balloon Text" w:semiHidden="1" w:unhideWhenUsed="1"/>
-    <w:lsdException w:name="Table Grid" w:semiHidden="1" w:uiPriority="39" w:unhideWhenUsed="1"/>
+    <w:lsdException w:name="Table Grid" w:uiPriority="39"/>
     <w:lsdException w:name="Table Theme" w:semiHidden="1" w:unhideWhenUsed="1"/>
     <w:lsdException w:name="Placeholder Text" w:semiHidden="1"/>
     <w:lsdException w:name="No Spacing" w:uiPriority="1" w:qFormat="1"/>
@@ -13264,7 +13429,7 @@
 </file>
 
 <file path=customXml/itemProps1.xml><?xml version="1.0" encoding="utf-8"?>
-<ds:datastoreItem xmlns:ds="http://schemas.openxmlformats.org/officeDocument/2006/customXml" ds:itemID="{C583AE06-0D41-402A-8A8A-79CEBBF909B2}">
+<ds:datastoreItem xmlns:ds="http://schemas.openxmlformats.org/officeDocument/2006/customXml" ds:itemID="{543D9F2E-2FE5-4A31-BED9-9F58AFE3254F}">
   <ds:schemaRefs>
     <ds:schemaRef ds:uri="http://schemas.openxmlformats.org/officeDocument/2006/bibliography"/>
   </ds:schemaRefs>

</xml_diff>